<commit_message>
fix partial derivative of softmax err
</commit_message>
<xml_diff>
--- a/Readme.docx
+++ b/Readme.docx
@@ -479,7 +479,13 @@
         <w:rPr>
           <w:rFonts w:hint="eastAsia"/>
         </w:rPr>
-        <w:t>0.01</w:t>
+        <w:t>0.0</w:t>
+      </w:r>
+      <w:r>
+        <w:rPr>
+          <w:rFonts w:hint="eastAsia"/>
+        </w:rPr>
+        <w:t>2</w:t>
       </w:r>
       <w:r>
         <w:rPr>
@@ -951,7 +957,22 @@
         <w:t>a</w:t>
       </w:r>
       <w:r>
-        <w:t>ccuracy=85.74</w:t>
+        <w:t>ccuracy=8</w:t>
+      </w:r>
+      <w:r>
+        <w:rPr>
+          <w:rFonts w:hint="eastAsia"/>
+        </w:rPr>
+        <w:t>6</w:t>
+      </w:r>
+      <w:r>
+        <w:t>.7</w:t>
+      </w:r>
+      <w:r>
+        <w:rPr>
+          <w:rFonts w:hint="eastAsia"/>
+        </w:rPr>
+        <w:t>5</w:t>
       </w:r>
       <w:r>
         <w:rPr>
@@ -979,35 +1000,35 @@
         <w:rPr>
           <w:rFonts w:hint="eastAsia"/>
         </w:rPr>
-        <w:t>程式執行時會產出兩張圖</w:t>
-      </w:r>
-      <w:r>
-        <w:rPr>
-          <w:rFonts w:hint="eastAsia"/>
-        </w:rPr>
-        <w:t>，</w:t>
-      </w:r>
-      <w:r>
-        <w:rPr>
-          <w:rFonts w:hint="eastAsia"/>
-        </w:rPr>
-        <w:t>第一張圖如下</w:t>
+        <w:t>下圖為二層</w:t>
+      </w:r>
+      <w:r>
+        <w:t>Backpropagation</w:t>
+      </w:r>
+      <w:r>
+        <w:rPr>
+          <w:rFonts w:hint="eastAsia"/>
+        </w:rPr>
+        <w:t>的公式推導</w:t>
       </w:r>
     </w:p>
     <w:p>
       <w:pPr>
         <w:pStyle w:val="a3"/>
         <w:ind w:leftChars="0" w:left="960"/>
+        <w:rPr>
+          <w:rFonts w:hint="eastAsia"/>
+        </w:rPr>
       </w:pPr>
       <w:r>
         <w:rPr>
           <w:noProof/>
         </w:rPr>
         <w:drawing>
-          <wp:inline distT="0" distB="0" distL="0" distR="0" wp14:anchorId="4AACF824" wp14:editId="28748F85">
-            <wp:extent cx="4065619" cy="3050438"/>
-            <wp:effectExtent l="0" t="0" r="0" b="0"/>
-            <wp:docPr id="2" name="圖片 2"/>
+          <wp:inline distT="0" distB="0" distL="0" distR="0" wp14:anchorId="42E2A9D9" wp14:editId="61D23B5B">
+            <wp:extent cx="3132814" cy="4410658"/>
+            <wp:effectExtent l="0" t="0" r="0" b="9525"/>
+            <wp:docPr id="10" name="圖片 10"/>
             <wp:cNvGraphicFramePr>
               <a:graphicFrameLocks xmlns:a="http://schemas.openxmlformats.org/drawingml/2006/main" noChangeAspect="1"/>
             </wp:cNvGraphicFramePr>
@@ -1015,13 +1036,13 @@
               <a:graphicData uri="http://schemas.openxmlformats.org/drawingml/2006/picture">
                 <pic:pic xmlns:pic="http://schemas.openxmlformats.org/drawingml/2006/picture">
                   <pic:nvPicPr>
-                    <pic:cNvPr id="0" name="Picture 2"/>
+                    <pic:cNvPr id="0" name="Picture 1"/>
                     <pic:cNvPicPr>
                       <a:picLocks noChangeAspect="1" noChangeArrowheads="1"/>
                     </pic:cNvPicPr>
                   </pic:nvPicPr>
                   <pic:blipFill>
-                    <a:blip r:embed="rId5">
+                    <a:blip r:embed="rId5" cstate="print">
                       <a:extLst>
                         <a:ext uri="{28A0092B-C50C-407E-A947-70E740481C1C}">
                           <a14:useLocalDpi xmlns:a14="http://schemas.microsoft.com/office/drawing/2010/main" val="0"/>
@@ -1036,7 +1057,7 @@
                   <pic:spPr bwMode="auto">
                     <a:xfrm>
                       <a:off x="0" y="0"/>
-                      <a:ext cx="4075649" cy="3057963"/>
+                      <a:ext cx="3149722" cy="4434463"/>
                     </a:xfrm>
                     <a:prstGeom prst="rect">
                       <a:avLst/>
@@ -1056,141 +1077,6 @@
     <w:p>
       <w:pPr>
         <w:pStyle w:val="a3"/>
-        <w:ind w:leftChars="0" w:left="960"/>
-      </w:pPr>
-      <w:r>
-        <w:rPr>
-          <w:rFonts w:hint="eastAsia"/>
-        </w:rPr>
-        <w:t>我記錄下參數每次更新時對</w:t>
-      </w:r>
-      <w:r>
-        <w:rPr>
-          <w:rFonts w:hint="eastAsia"/>
-        </w:rPr>
-        <w:t>t</w:t>
-      </w:r>
-      <w:r>
-        <w:t>raining dataset</w:t>
-      </w:r>
-      <w:r>
-        <w:rPr>
-          <w:rFonts w:hint="eastAsia"/>
-        </w:rPr>
-        <w:t>與</w:t>
-      </w:r>
-      <w:r>
-        <w:rPr>
-          <w:rFonts w:hint="eastAsia"/>
-        </w:rPr>
-        <w:t>t</w:t>
-      </w:r>
-      <w:r>
-        <w:t>esting dataset</w:t>
-      </w:r>
-      <w:r>
-        <w:rPr>
-          <w:rFonts w:hint="eastAsia"/>
-        </w:rPr>
-        <w:t>的</w:t>
-      </w:r>
-      <w:r>
-        <w:rPr>
-          <w:rFonts w:hint="eastAsia"/>
-        </w:rPr>
-        <w:t>a</w:t>
-      </w:r>
-      <w:r>
-        <w:t>ccuracy</w:t>
-      </w:r>
-      <w:r>
-        <w:rPr>
-          <w:rFonts w:hint="eastAsia"/>
-        </w:rPr>
-        <w:t>變化，可發現隨著</w:t>
-      </w:r>
-      <w:r>
-        <w:t>model</w:t>
-      </w:r>
-      <w:r>
-        <w:rPr>
-          <w:rFonts w:hint="eastAsia"/>
-        </w:rPr>
-        <w:t>更新次數越多，看過的</w:t>
-      </w:r>
-      <w:r>
-        <w:rPr>
-          <w:rFonts w:hint="eastAsia"/>
-        </w:rPr>
-        <w:t>t</w:t>
-      </w:r>
-      <w:r>
-        <w:t>raining</w:t>
-      </w:r>
-      <w:r>
-        <w:rPr>
-          <w:rFonts w:hint="eastAsia"/>
-        </w:rPr>
-        <w:t xml:space="preserve"> </w:t>
-      </w:r>
-      <w:r>
-        <w:t>data</w:t>
-      </w:r>
-      <w:r>
-        <w:rPr>
-          <w:rFonts w:hint="eastAsia"/>
-        </w:rPr>
-        <w:t>也越多，</w:t>
-      </w:r>
-      <w:r>
-        <w:rPr>
-          <w:rFonts w:hint="eastAsia"/>
-        </w:rPr>
-        <w:t>t</w:t>
-      </w:r>
-      <w:r>
-        <w:t>raining dataset</w:t>
-      </w:r>
-      <w:r>
-        <w:rPr>
-          <w:rFonts w:hint="eastAsia"/>
-        </w:rPr>
-        <w:t>與</w:t>
-      </w:r>
-      <w:r>
-        <w:rPr>
-          <w:rFonts w:hint="eastAsia"/>
-        </w:rPr>
-        <w:t>t</w:t>
-      </w:r>
-      <w:r>
-        <w:t>esting dataset</w:t>
-      </w:r>
-      <w:r>
-        <w:rPr>
-          <w:rFonts w:hint="eastAsia"/>
-        </w:rPr>
-        <w:t>的</w:t>
-      </w:r>
-      <w:r>
-        <w:rPr>
-          <w:rFonts w:hint="eastAsia"/>
-        </w:rPr>
-        <w:t>a</w:t>
-      </w:r>
-      <w:r>
-        <w:t>ccuracy</w:t>
-      </w:r>
-      <w:r>
-        <w:rPr>
-          <w:rFonts w:hint="eastAsia"/>
-        </w:rPr>
-        <w:t>都有上升的趨勢。</w:t>
-      </w:r>
-    </w:p>
-    <w:p>
-      <w:pPr>
-        <w:pStyle w:val="a3"/>
         <w:numPr>
           <w:ilvl w:val="1"/>
           <w:numId w:val="1"/>
@@ -1201,22 +1087,20 @@
         <w:rPr>
           <w:rFonts w:hint="eastAsia"/>
         </w:rPr>
-        <w:t>第二張圖如下</w:t>
-      </w:r>
-      <w:r>
-        <w:rPr>
-          <w:rFonts w:hint="eastAsia"/>
-        </w:rPr>
-        <w:t>(</w:t>
-      </w:r>
-      <w:r>
-        <w:t>decision regions</w:t>
-      </w:r>
-      <w:r>
-        <w:rPr>
-          <w:rFonts w:hint="eastAsia"/>
-        </w:rPr>
-        <w:t>)</w:t>
+        <w:lastRenderedPageBreak/>
+        <w:t>程式執行時會產出兩張圖</w:t>
+      </w:r>
+      <w:r>
+        <w:rPr>
+          <w:rFonts w:hint="eastAsia"/>
+        </w:rPr>
+        <w:t>，</w:t>
+      </w:r>
+      <w:r>
+        <w:rPr>
+          <w:rFonts w:hint="eastAsia"/>
+        </w:rPr>
+        <w:t>第一張圖如下</w:t>
       </w:r>
     </w:p>
     <w:p>
@@ -1228,12 +1112,11 @@
         <w:rPr>
           <w:noProof/>
         </w:rPr>
-        <w:lastRenderedPageBreak/>
         <w:drawing>
-          <wp:inline distT="0" distB="0" distL="0" distR="0" wp14:anchorId="25F04113" wp14:editId="1F7DC93F">
-            <wp:extent cx="3496666" cy="2623552"/>
-            <wp:effectExtent l="0" t="0" r="8890" b="5715"/>
-            <wp:docPr id="3" name="圖片 3"/>
+          <wp:inline distT="0" distB="0" distL="0" distR="0" wp14:anchorId="07A5A8DE" wp14:editId="7CB22DFD">
+            <wp:extent cx="3564186" cy="2671638"/>
+            <wp:effectExtent l="0" t="0" r="0" b="0"/>
+            <wp:docPr id="11" name="圖片 11"/>
             <wp:cNvGraphicFramePr>
               <a:graphicFrameLocks xmlns:a="http://schemas.openxmlformats.org/drawingml/2006/main" noChangeAspect="1"/>
             </wp:cNvGraphicFramePr>
@@ -1241,7 +1124,7 @@
               <a:graphicData uri="http://schemas.openxmlformats.org/drawingml/2006/picture">
                 <pic:pic xmlns:pic="http://schemas.openxmlformats.org/drawingml/2006/picture">
                   <pic:nvPicPr>
-                    <pic:cNvPr id="0" name="Picture 3"/>
+                    <pic:cNvPr id="0" name="Picture 2"/>
                     <pic:cNvPicPr>
                       <a:picLocks noChangeAspect="1" noChangeArrowheads="1"/>
                     </pic:cNvPicPr>
@@ -1262,7 +1145,7 @@
                   <pic:spPr bwMode="auto">
                     <a:xfrm>
                       <a:off x="0" y="0"/>
-                      <a:ext cx="3511815" cy="2634919"/>
+                      <a:ext cx="3637500" cy="2726592"/>
                     </a:xfrm>
                     <a:prstGeom prst="rect">
                       <a:avLst/>
@@ -1283,15 +1166,12 @@
       <w:pPr>
         <w:pStyle w:val="a3"/>
         <w:ind w:leftChars="0" w:left="960"/>
-        <w:rPr>
-          <w:rFonts w:hint="eastAsia"/>
-        </w:rPr>
-      </w:pPr>
-      <w:r>
-        <w:rPr>
-          <w:rFonts w:hint="eastAsia"/>
-        </w:rPr>
-        <w:t>圖中的橫軸與縱軸分別是</w:t>
+      </w:pPr>
+      <w:r>
+        <w:rPr>
+          <w:rFonts w:hint="eastAsia"/>
+        </w:rPr>
+        <w:t>我記錄下參數每次更新時對</w:t>
       </w:r>
       <w:r>
         <w:rPr>
@@ -1300,161 +1180,52 @@
         <w:t>t</w:t>
       </w:r>
       <w:r>
+        <w:t>raining dataset</w:t>
+      </w:r>
+      <w:r>
+        <w:rPr>
+          <w:rFonts w:hint="eastAsia"/>
+        </w:rPr>
+        <w:t>與</w:t>
+      </w:r>
+      <w:r>
+        <w:rPr>
+          <w:rFonts w:hint="eastAsia"/>
+        </w:rPr>
+        <w:t>t</w:t>
+      </w:r>
+      <w:r>
         <w:t>esting dataset</w:t>
       </w:r>
       <w:r>
         <w:rPr>
           <w:rFonts w:hint="eastAsia"/>
         </w:rPr>
-        <w:t>做完</w:t>
-      </w:r>
-      <w:r>
-        <w:rPr>
-          <w:rFonts w:hint="eastAsia"/>
-        </w:rPr>
-        <w:t>PCA</w:t>
-      </w:r>
-      <w:r>
-        <w:rPr>
-          <w:rFonts w:hint="eastAsia"/>
-        </w:rPr>
-        <w:t>後</w:t>
-      </w:r>
-      <w:r>
-        <w:rPr>
-          <w:rFonts w:hint="eastAsia"/>
-        </w:rPr>
-        <w:t>得到了兩個維度</w:t>
-      </w:r>
-      <w:r>
-        <w:rPr>
-          <w:rFonts w:hint="eastAsia"/>
-        </w:rPr>
-        <w:t>，</w:t>
-      </w:r>
-      <w:r>
-        <w:rPr>
-          <w:rFonts w:hint="eastAsia"/>
-        </w:rPr>
-        <w:t>色塊區域是</w:t>
-      </w:r>
-      <w:r>
-        <w:rPr>
-          <w:rFonts w:hint="eastAsia"/>
-        </w:rPr>
-        <w:t>各種</w:t>
-      </w:r>
-      <w:r>
-        <w:rPr>
-          <w:rFonts w:hint="eastAsia"/>
-        </w:rPr>
-        <w:t>2</w:t>
-      </w:r>
-      <w:r>
-        <w:rPr>
-          <w:rFonts w:hint="eastAsia"/>
-        </w:rPr>
-        <w:t>維</w:t>
-      </w:r>
-      <w:r>
-        <w:rPr>
-          <w:rFonts w:hint="eastAsia"/>
-        </w:rPr>
-        <w:t>f</w:t>
-      </w:r>
-      <w:r>
-        <w:t>eature</w:t>
-      </w:r>
-      <w:r>
-        <w:rPr>
-          <w:rFonts w:hint="eastAsia"/>
-        </w:rPr>
-        <w:t>組合下</w:t>
-      </w:r>
-      <w:proofErr w:type="gramStart"/>
-      <w:r>
-        <w:rPr>
-          <w:rFonts w:hint="eastAsia"/>
-        </w:rPr>
-        <w:t>餵</w:t>
-      </w:r>
-      <w:proofErr w:type="gramEnd"/>
-      <w:r>
-        <w:rPr>
-          <w:rFonts w:hint="eastAsia"/>
-        </w:rPr>
-        <w:t>給</w:t>
-      </w:r>
-      <w:r>
-        <w:rPr>
-          <w:rFonts w:hint="eastAsia"/>
-        </w:rPr>
-        <w:t>m</w:t>
-      </w:r>
-      <w:r>
-        <w:t>odel</w:t>
-      </w:r>
-      <w:r>
-        <w:rPr>
-          <w:rFonts w:hint="eastAsia"/>
-        </w:rPr>
         <w:t>的</w:t>
       </w:r>
       <w:r>
         <w:rPr>
           <w:rFonts w:hint="eastAsia"/>
         </w:rPr>
-        <w:t>p</w:t>
-      </w:r>
-      <w:r>
-        <w:t>redict</w:t>
-      </w:r>
-      <w:r>
-        <w:rPr>
-          <w:rFonts w:hint="eastAsia"/>
-        </w:rPr>
-        <w:t>結果</w:t>
-      </w:r>
-      <w:r>
-        <w:t>(3</w:t>
-      </w:r>
-      <w:r>
-        <w:rPr>
-          <w:rFonts w:hint="eastAsia"/>
-        </w:rPr>
-        <w:t>種顏色代表三種水果</w:t>
-      </w:r>
-      <w:r>
-        <w:t>)</w:t>
-      </w:r>
-      <w:r>
-        <w:rPr>
-          <w:rFonts w:hint="eastAsia"/>
-        </w:rPr>
-        <w:t>，</w:t>
-      </w:r>
-      <w:proofErr w:type="gramStart"/>
-      <w:r>
-        <w:rPr>
-          <w:rFonts w:hint="eastAsia"/>
-        </w:rPr>
-        <w:t>而</w:t>
-      </w:r>
-      <w:r>
-        <w:rPr>
-          <w:rFonts w:hint="eastAsia"/>
-        </w:rPr>
-        <w:t>綠藍</w:t>
-      </w:r>
-      <w:proofErr w:type="gramEnd"/>
-      <w:r>
-        <w:rPr>
-          <w:rFonts w:hint="eastAsia"/>
-        </w:rPr>
-        <w:t>紅點是</w:t>
-      </w:r>
-      <w:r>
-        <w:t>testing datase</w:t>
+        <w:t>a</w:t>
+      </w:r>
+      <w:r>
+        <w:t>ccuracy</w:t>
+      </w:r>
+      <w:r>
+        <w:rPr>
+          <w:rFonts w:hint="eastAsia"/>
+        </w:rPr>
+        <w:t>變化，可發現隨著</w:t>
+      </w:r>
+      <w:r>
+        <w:t>model</w:t>
+      </w:r>
+      <w:r>
+        <w:rPr>
+          <w:rFonts w:hint="eastAsia"/>
+        </w:rPr>
+        <w:t>更新次數越多，看過的</w:t>
       </w:r>
       <w:r>
         <w:rPr>
@@ -1463,120 +1234,67 @@
         <w:t>t</w:t>
       </w:r>
       <w:r>
+        <w:t>raining</w:t>
+      </w:r>
+      <w:r>
         <w:rPr>
           <w:rFonts w:hint="eastAsia"/>
         </w:rPr>
         <w:t xml:space="preserve"> </w:t>
       </w:r>
       <w:r>
-        <w:t>ground</w:t>
-      </w:r>
-      <w:r>
-        <w:t xml:space="preserve"> true</w:t>
-      </w:r>
-      <w:r>
-        <w:rPr>
-          <w:rFonts w:hint="eastAsia"/>
-        </w:rPr>
-        <w:t>，</w:t>
-      </w:r>
-      <w:r>
-        <w:rPr>
-          <w:rFonts w:hint="eastAsia"/>
-        </w:rPr>
-        <w:t>有些位置像是綠點點在藍色</w:t>
-      </w:r>
-      <w:proofErr w:type="gramStart"/>
-      <w:r>
-        <w:rPr>
-          <w:rFonts w:hint="eastAsia"/>
-        </w:rPr>
-        <w:t>色</w:t>
-      </w:r>
-      <w:proofErr w:type="gramEnd"/>
-      <w:r>
-        <w:rPr>
-          <w:rFonts w:hint="eastAsia"/>
-        </w:rPr>
-        <w:t>塊就代表</w:t>
-      </w:r>
-      <w:r>
-        <w:rPr>
-          <w:rFonts w:hint="eastAsia"/>
-        </w:rPr>
-        <w:t>m</w:t>
-      </w:r>
-      <w:r>
-        <w:t>odel</w:t>
-      </w:r>
-      <w:r>
-        <w:rPr>
-          <w:rFonts w:hint="eastAsia"/>
-        </w:rPr>
-        <w:t>預測錯誤</w:t>
-      </w:r>
-      <w:r>
-        <w:rPr>
-          <w:rFonts w:hint="eastAsia"/>
-        </w:rPr>
-        <w:t>，</w:t>
-      </w:r>
-      <w:r>
-        <w:rPr>
-          <w:rFonts w:hint="eastAsia"/>
-        </w:rPr>
-        <w:t>另外像是綠點點在綠色</w:t>
-      </w:r>
-      <w:proofErr w:type="gramStart"/>
-      <w:r>
-        <w:rPr>
-          <w:rFonts w:hint="eastAsia"/>
-        </w:rPr>
-        <w:t>色</w:t>
-      </w:r>
-      <w:proofErr w:type="gramEnd"/>
-      <w:r>
-        <w:rPr>
-          <w:rFonts w:hint="eastAsia"/>
-        </w:rPr>
-        <w:t>塊代表</w:t>
-      </w:r>
-      <w:r>
-        <w:rPr>
-          <w:rFonts w:hint="eastAsia"/>
-        </w:rPr>
-        <w:t>model</w:t>
-      </w:r>
-      <w:r>
-        <w:rPr>
-          <w:rFonts w:hint="eastAsia"/>
-        </w:rPr>
-        <w:t>預測正確。</w:t>
-      </w:r>
-    </w:p>
-    <w:p>
-      <w:pPr>
-        <w:pStyle w:val="a3"/>
-        <w:numPr>
-          <w:ilvl w:val="0"/>
-          <w:numId w:val="1"/>
-        </w:numPr>
-        <w:ind w:leftChars="0"/>
-      </w:pPr>
-      <w:r>
+        <w:t>data</w:t>
+      </w:r>
+      <w:r>
+        <w:rPr>
+          <w:rFonts w:hint="eastAsia"/>
+        </w:rPr>
+        <w:t>也越多，</w:t>
+      </w:r>
+      <w:r>
+        <w:rPr>
+          <w:rFonts w:hint="eastAsia"/>
+        </w:rPr>
         <w:t>t</w:t>
       </w:r>
       <w:r>
-        <w:rPr>
-          <w:rFonts w:hint="eastAsia"/>
-        </w:rPr>
-        <w:t>h</w:t>
-      </w:r>
-      <w:r>
-        <w:t>ree</w:t>
-      </w:r>
-      <w:r>
-        <w:t>_layer_NN.py</w:t>
+        <w:t>raining dataset</w:t>
+      </w:r>
+      <w:r>
+        <w:rPr>
+          <w:rFonts w:hint="eastAsia"/>
+        </w:rPr>
+        <w:t>與</w:t>
+      </w:r>
+      <w:r>
+        <w:rPr>
+          <w:rFonts w:hint="eastAsia"/>
+        </w:rPr>
+        <w:t>t</w:t>
+      </w:r>
+      <w:r>
+        <w:t>esting dataset</w:t>
+      </w:r>
+      <w:r>
+        <w:rPr>
+          <w:rFonts w:hint="eastAsia"/>
+        </w:rPr>
+        <w:t>的</w:t>
+      </w:r>
+      <w:r>
+        <w:rPr>
+          <w:rFonts w:hint="eastAsia"/>
+        </w:rPr>
+        <w:t>a</w:t>
+      </w:r>
+      <w:r>
+        <w:t>ccuracy</w:t>
+      </w:r>
+      <w:r>
+        <w:rPr>
+          <w:rFonts w:hint="eastAsia"/>
+        </w:rPr>
+        <w:t>都有上升的趨勢。</w:t>
       </w:r>
     </w:p>
     <w:p>
@@ -1587,309 +1305,32 @@
           <w:numId w:val="1"/>
         </w:numPr>
         <w:ind w:leftChars="0"/>
-        <w:rPr>
-          <w:rFonts w:hint="eastAsia"/>
-        </w:rPr>
-      </w:pPr>
-      <w:r>
-        <w:rPr>
-          <w:rFonts w:hint="eastAsia"/>
-        </w:rPr>
-        <w:t>此為</w:t>
-      </w:r>
-      <w:r>
-        <w:t>t</w:t>
-      </w:r>
-      <w:r>
-        <w:rPr>
-          <w:rFonts w:hint="eastAsia"/>
-        </w:rPr>
-        <w:t>h</w:t>
-      </w:r>
-      <w:r>
-        <w:t>ree</w:t>
-      </w:r>
-      <w:r>
-        <w:t>-layer neural network</w:t>
-      </w:r>
-      <w:r>
-        <w:rPr>
-          <w:rFonts w:hint="eastAsia"/>
-        </w:rPr>
-        <w:t>，</w:t>
-      </w:r>
-      <w:r>
-        <w:rPr>
-          <w:rFonts w:hint="eastAsia"/>
-        </w:rPr>
-        <w:t>與</w:t>
-      </w:r>
-      <w:r>
-        <w:t>t</w:t>
-      </w:r>
-      <w:r>
-        <w:rPr>
-          <w:rFonts w:hint="eastAsia"/>
-        </w:rPr>
-        <w:t>w</w:t>
-      </w:r>
-      <w:r>
-        <w:t>o</w:t>
-      </w:r>
-      <w:r>
-        <w:t>-layer neural network</w:t>
-      </w:r>
-      <w:r>
-        <w:rPr>
-          <w:rFonts w:hint="eastAsia"/>
-        </w:rPr>
-        <w:t>的設置上幾乎相同，差別在多一層</w:t>
-      </w:r>
-      <w:r>
-        <w:rPr>
-          <w:rFonts w:hint="eastAsia"/>
-        </w:rPr>
-        <w:t>h</w:t>
-      </w:r>
-      <w:r>
-        <w:t>idden layer</w:t>
-      </w:r>
-      <w:r>
-        <w:rPr>
-          <w:rFonts w:hint="eastAsia"/>
-        </w:rPr>
-        <w:t>，而該層</w:t>
-      </w:r>
-      <w:r>
-        <w:rPr>
-          <w:rFonts w:hint="eastAsia"/>
-        </w:rPr>
-        <w:t>h</w:t>
-      </w:r>
-      <w:r>
-        <w:t>idden layer</w:t>
-      </w:r>
-      <w:r>
-        <w:rPr>
-          <w:rFonts w:hint="eastAsia"/>
-        </w:rPr>
-        <w:t>的</w:t>
-      </w:r>
-      <w:r>
-        <w:rPr>
-          <w:rFonts w:hint="eastAsia"/>
-        </w:rPr>
-        <w:t>a</w:t>
-      </w:r>
-      <w:r>
-        <w:t>ctivation function</w:t>
-      </w:r>
-      <w:r>
-        <w:rPr>
-          <w:rFonts w:hint="eastAsia"/>
-        </w:rPr>
-        <w:t>是</w:t>
-      </w:r>
-      <w:r>
-        <w:rPr>
-          <w:rFonts w:hint="eastAsia"/>
-        </w:rPr>
-        <w:t>s</w:t>
-      </w:r>
-      <w:r>
-        <w:t>igmoid</w:t>
-      </w:r>
-      <w:r>
-        <w:rPr>
-          <w:rFonts w:hint="eastAsia"/>
-        </w:rPr>
-        <w:t>，</w:t>
-      </w:r>
-      <w:r>
-        <w:rPr>
-          <w:rFonts w:hint="eastAsia"/>
-        </w:rPr>
-        <w:t>兩層</w:t>
-      </w:r>
-      <w:r>
-        <w:rPr>
-          <w:rFonts w:hint="eastAsia"/>
-        </w:rPr>
-        <w:t>h</w:t>
-      </w:r>
-      <w:r>
-        <w:t>idden layer</w:t>
-      </w:r>
-      <w:r>
-        <w:rPr>
-          <w:rFonts w:hint="eastAsia"/>
-        </w:rPr>
-        <w:t>的</w:t>
-      </w:r>
-      <w:r>
-        <w:rPr>
-          <w:rFonts w:hint="eastAsia"/>
-        </w:rPr>
-        <w:t>n</w:t>
-      </w:r>
-      <w:r>
-        <w:t>euron</w:t>
-      </w:r>
-      <w:r>
-        <w:rPr>
-          <w:rFonts w:hint="eastAsia"/>
-        </w:rPr>
-        <w:t>數皆為</w:t>
-      </w:r>
-      <w:r>
-        <w:rPr>
-          <w:rFonts w:hint="eastAsia"/>
-        </w:rPr>
-        <w:t>35</w:t>
-      </w:r>
-      <w:r>
-        <w:rPr>
-          <w:rFonts w:hint="eastAsia"/>
-        </w:rPr>
-        <w:t>，</w:t>
-      </w:r>
-      <w:r>
-        <w:rPr>
-          <w:rFonts w:hint="eastAsia"/>
-        </w:rPr>
-        <w:t>並且</w:t>
-      </w:r>
-      <w:r>
-        <w:rPr>
-          <w:rFonts w:hint="eastAsia"/>
-        </w:rPr>
-        <w:t>l</w:t>
-      </w:r>
-      <w:r>
-        <w:t>earning rate</w:t>
-      </w:r>
-      <w:r>
-        <w:rPr>
-          <w:rFonts w:hint="eastAsia"/>
-        </w:rPr>
-        <w:t>設為</w:t>
-      </w:r>
-      <w:r>
-        <w:rPr>
-          <w:rFonts w:hint="eastAsia"/>
-        </w:rPr>
-        <w:t>0.003</w:t>
-      </w:r>
-      <w:r>
-        <w:rPr>
-          <w:rFonts w:hint="eastAsia"/>
-        </w:rPr>
-        <w:t>。</w:t>
-      </w:r>
-      <w:r>
-        <w:rPr>
-          <w:rFonts w:hint="eastAsia"/>
-        </w:rPr>
-        <w:t>此</w:t>
-      </w:r>
-      <w:r>
-        <w:rPr>
-          <w:rFonts w:hint="eastAsia"/>
-        </w:rPr>
-        <w:t>m</w:t>
-      </w:r>
-      <w:r>
-        <w:t>odel</w:t>
-      </w:r>
-      <w:r>
-        <w:rPr>
-          <w:rFonts w:hint="eastAsia"/>
-        </w:rPr>
-        <w:t>在</w:t>
-      </w:r>
-      <w:r>
-        <w:rPr>
-          <w:rFonts w:hint="eastAsia"/>
-        </w:rPr>
-        <w:t>t</w:t>
-      </w:r>
-      <w:r>
-        <w:t>esting data</w:t>
-      </w:r>
-      <w:r>
-        <w:rPr>
-          <w:rFonts w:hint="eastAsia"/>
-        </w:rPr>
-        <w:t>上的</w:t>
-      </w:r>
-      <w:r>
-        <w:rPr>
-          <w:rFonts w:hint="eastAsia"/>
-        </w:rPr>
-        <w:t>a</w:t>
-      </w:r>
-      <w:r>
-        <w:t>ccuracy=</w:t>
-      </w:r>
-      <w:r>
-        <w:rPr>
-          <w:rFonts w:hint="eastAsia"/>
-        </w:rPr>
-        <w:t>95.58</w:t>
-      </w:r>
-      <w:r>
-        <w:rPr>
-          <w:rFonts w:hint="eastAsia"/>
-        </w:rPr>
-        <w:t>%</w:t>
-      </w:r>
-      <w:r>
-        <w:rPr>
-          <w:rFonts w:hint="eastAsia"/>
-        </w:rPr>
-        <w:t>。</w:t>
+      </w:pPr>
+      <w:r>
+        <w:rPr>
+          <w:rFonts w:hint="eastAsia"/>
+        </w:rPr>
+        <w:t>第二張圖如下</w:t>
+      </w:r>
+      <w:r>
+        <w:rPr>
+          <w:rFonts w:hint="eastAsia"/>
+        </w:rPr>
+        <w:t>(</w:t>
+      </w:r>
+      <w:r>
+        <w:t>decision regions</w:t>
+      </w:r>
+      <w:r>
+        <w:rPr>
+          <w:rFonts w:hint="eastAsia"/>
+        </w:rPr>
+        <w:t>)</w:t>
       </w:r>
     </w:p>
     <w:p>
       <w:pPr>
         <w:pStyle w:val="a3"/>
-        <w:numPr>
-          <w:ilvl w:val="0"/>
-          <w:numId w:val="2"/>
-        </w:numPr>
-        <w:ind w:leftChars="0"/>
-      </w:pPr>
-      <w:r>
-        <w:rPr>
-          <w:rFonts w:hint="eastAsia"/>
-        </w:rPr>
-        <w:t>下圖為</w:t>
-      </w:r>
-      <w:r>
-        <w:rPr>
-          <w:rFonts w:hint="eastAsia"/>
-        </w:rPr>
-        <w:t>三層</w:t>
-      </w:r>
-      <w:r>
-        <w:t>Backpropagation</w:t>
-      </w:r>
-      <w:r>
-        <w:rPr>
-          <w:rFonts w:hint="eastAsia"/>
-        </w:rPr>
-        <w:t>的公式推</w:t>
-      </w:r>
-      <w:r>
-        <w:rPr>
-          <w:rFonts w:hint="eastAsia"/>
-        </w:rPr>
-        <w:t>導</w:t>
-      </w:r>
-    </w:p>
-    <w:p>
-      <w:pPr>
-        <w:pStyle w:val="a3"/>
         <w:ind w:leftChars="0" w:left="960"/>
       </w:pPr>
       <w:r>
@@ -1897,10 +1338,10 @@
           <w:noProof/>
         </w:rPr>
         <w:drawing>
-          <wp:inline distT="0" distB="0" distL="0" distR="0" wp14:anchorId="51B856A4" wp14:editId="50F6A62B">
-            <wp:extent cx="2867558" cy="3298002"/>
-            <wp:effectExtent l="0" t="0" r="9525" b="0"/>
-            <wp:docPr id="1" name="圖片 1"/>
+          <wp:inline distT="0" distB="0" distL="0" distR="0" wp14:anchorId="0CA85973" wp14:editId="18E45E6B">
+            <wp:extent cx="4274905" cy="3204376"/>
+            <wp:effectExtent l="0" t="0" r="0" b="0"/>
+            <wp:docPr id="12" name="圖片 12"/>
             <wp:cNvGraphicFramePr>
               <a:graphicFrameLocks xmlns:a="http://schemas.openxmlformats.org/drawingml/2006/main" noChangeAspect="1"/>
             </wp:cNvGraphicFramePr>
@@ -1908,13 +1349,13 @@
               <a:graphicData uri="http://schemas.openxmlformats.org/drawingml/2006/picture">
                 <pic:pic xmlns:pic="http://schemas.openxmlformats.org/drawingml/2006/picture">
                   <pic:nvPicPr>
-                    <pic:cNvPr id="0" name="Picture 1"/>
+                    <pic:cNvPr id="0" name="Picture 3"/>
                     <pic:cNvPicPr>
                       <a:picLocks noChangeAspect="1" noChangeArrowheads="1"/>
                     </pic:cNvPicPr>
                   </pic:nvPicPr>
                   <pic:blipFill>
-                    <a:blip r:embed="rId7" cstate="print">
+                    <a:blip r:embed="rId7">
                       <a:extLst>
                         <a:ext uri="{28A0092B-C50C-407E-A947-70E740481C1C}">
                           <a14:useLocalDpi xmlns:a14="http://schemas.microsoft.com/office/drawing/2010/main" val="0"/>
@@ -1929,7 +1370,7 @@
                   <pic:spPr bwMode="auto">
                     <a:xfrm>
                       <a:off x="0" y="0"/>
-                      <a:ext cx="2938549" cy="3379650"/>
+                      <a:ext cx="4336954" cy="3250886"/>
                     </a:xfrm>
                     <a:prstGeom prst="rect">
                       <a:avLst/>
@@ -1949,6 +1390,682 @@
     <w:p>
       <w:pPr>
         <w:pStyle w:val="a3"/>
+        <w:ind w:leftChars="0" w:left="960"/>
+      </w:pPr>
+      <w:r>
+        <w:rPr>
+          <w:rFonts w:hint="eastAsia"/>
+        </w:rPr>
+        <w:t>圖中的橫軸與縱軸分別是</w:t>
+      </w:r>
+      <w:r>
+        <w:rPr>
+          <w:rFonts w:hint="eastAsia"/>
+        </w:rPr>
+        <w:t>t</w:t>
+      </w:r>
+      <w:r>
+        <w:t>esting dataset</w:t>
+      </w:r>
+      <w:r>
+        <w:rPr>
+          <w:rFonts w:hint="eastAsia"/>
+        </w:rPr>
+        <w:t>做完</w:t>
+      </w:r>
+      <w:r>
+        <w:rPr>
+          <w:rFonts w:hint="eastAsia"/>
+        </w:rPr>
+        <w:t>PCA</w:t>
+      </w:r>
+      <w:r>
+        <w:rPr>
+          <w:rFonts w:hint="eastAsia"/>
+        </w:rPr>
+        <w:t>後</w:t>
+      </w:r>
+      <w:r>
+        <w:rPr>
+          <w:rFonts w:hint="eastAsia"/>
+        </w:rPr>
+        <w:t>得到了兩個維度</w:t>
+      </w:r>
+      <w:r>
+        <w:rPr>
+          <w:rFonts w:hint="eastAsia"/>
+        </w:rPr>
+        <w:t>，</w:t>
+      </w:r>
+      <w:r>
+        <w:rPr>
+          <w:rFonts w:hint="eastAsia"/>
+        </w:rPr>
+        <w:t>色塊區域是</w:t>
+      </w:r>
+      <w:r>
+        <w:rPr>
+          <w:rFonts w:hint="eastAsia"/>
+        </w:rPr>
+        <w:t>各種</w:t>
+      </w:r>
+      <w:r>
+        <w:rPr>
+          <w:rFonts w:hint="eastAsia"/>
+        </w:rPr>
+        <w:t>2</w:t>
+      </w:r>
+      <w:r>
+        <w:rPr>
+          <w:rFonts w:hint="eastAsia"/>
+        </w:rPr>
+        <w:t>維</w:t>
+      </w:r>
+      <w:r>
+        <w:rPr>
+          <w:rFonts w:hint="eastAsia"/>
+        </w:rPr>
+        <w:t>f</w:t>
+      </w:r>
+      <w:r>
+        <w:t>eature</w:t>
+      </w:r>
+      <w:r>
+        <w:rPr>
+          <w:rFonts w:hint="eastAsia"/>
+        </w:rPr>
+        <w:t>組合下</w:t>
+      </w:r>
+      <w:proofErr w:type="gramStart"/>
+      <w:r>
+        <w:rPr>
+          <w:rFonts w:hint="eastAsia"/>
+        </w:rPr>
+        <w:t>餵</w:t>
+      </w:r>
+      <w:proofErr w:type="gramEnd"/>
+      <w:r>
+        <w:rPr>
+          <w:rFonts w:hint="eastAsia"/>
+        </w:rPr>
+        <w:t>給</w:t>
+      </w:r>
+      <w:r>
+        <w:rPr>
+          <w:rFonts w:hint="eastAsia"/>
+        </w:rPr>
+        <w:t>m</w:t>
+      </w:r>
+      <w:r>
+        <w:t>odel</w:t>
+      </w:r>
+      <w:r>
+        <w:rPr>
+          <w:rFonts w:hint="eastAsia"/>
+        </w:rPr>
+        <w:t>的</w:t>
+      </w:r>
+      <w:r>
+        <w:rPr>
+          <w:rFonts w:hint="eastAsia"/>
+        </w:rPr>
+        <w:t>p</w:t>
+      </w:r>
+      <w:r>
+        <w:t>redict</w:t>
+      </w:r>
+      <w:r>
+        <w:rPr>
+          <w:rFonts w:hint="eastAsia"/>
+        </w:rPr>
+        <w:t>結果</w:t>
+      </w:r>
+      <w:r>
+        <w:t>(3</w:t>
+      </w:r>
+      <w:r>
+        <w:rPr>
+          <w:rFonts w:hint="eastAsia"/>
+        </w:rPr>
+        <w:t>種顏色代表三種水果</w:t>
+      </w:r>
+      <w:r>
+        <w:t>)</w:t>
+      </w:r>
+      <w:r>
+        <w:rPr>
+          <w:rFonts w:hint="eastAsia"/>
+        </w:rPr>
+        <w:t>，</w:t>
+      </w:r>
+      <w:proofErr w:type="gramStart"/>
+      <w:r>
+        <w:rPr>
+          <w:rFonts w:hint="eastAsia"/>
+        </w:rPr>
+        <w:t>而</w:t>
+      </w:r>
+      <w:r>
+        <w:rPr>
+          <w:rFonts w:hint="eastAsia"/>
+        </w:rPr>
+        <w:t>綠藍</w:t>
+      </w:r>
+      <w:proofErr w:type="gramEnd"/>
+      <w:r>
+        <w:rPr>
+          <w:rFonts w:hint="eastAsia"/>
+        </w:rPr>
+        <w:t>紅點是</w:t>
+      </w:r>
+      <w:r>
+        <w:t>testing datase</w:t>
+      </w:r>
+      <w:r>
+        <w:rPr>
+          <w:rFonts w:hint="eastAsia"/>
+        </w:rPr>
+        <w:t>t</w:t>
+      </w:r>
+      <w:r>
+        <w:rPr>
+          <w:rFonts w:hint="eastAsia"/>
+        </w:rPr>
+        <w:t xml:space="preserve"> </w:t>
+      </w:r>
+      <w:r>
+        <w:t>ground</w:t>
+      </w:r>
+      <w:r>
+        <w:t xml:space="preserve"> true</w:t>
+      </w:r>
+      <w:r>
+        <w:rPr>
+          <w:rFonts w:hint="eastAsia"/>
+        </w:rPr>
+        <w:t>，</w:t>
+      </w:r>
+      <w:r>
+        <w:rPr>
+          <w:rFonts w:hint="eastAsia"/>
+        </w:rPr>
+        <w:t>有些位置像是</w:t>
+      </w:r>
+      <w:r>
+        <w:rPr>
+          <w:rFonts w:hint="eastAsia"/>
+        </w:rPr>
+        <w:t>藍</w:t>
+      </w:r>
+      <w:r>
+        <w:rPr>
+          <w:rFonts w:hint="eastAsia"/>
+        </w:rPr>
+        <w:t>點點在</w:t>
+      </w:r>
+      <w:r>
+        <w:rPr>
+          <w:rFonts w:hint="eastAsia"/>
+        </w:rPr>
+        <w:t>紅</w:t>
+      </w:r>
+      <w:r>
+        <w:rPr>
+          <w:rFonts w:hint="eastAsia"/>
+        </w:rPr>
+        <w:t>色</w:t>
+      </w:r>
+      <w:proofErr w:type="gramStart"/>
+      <w:r>
+        <w:rPr>
+          <w:rFonts w:hint="eastAsia"/>
+        </w:rPr>
+        <w:t>色</w:t>
+      </w:r>
+      <w:proofErr w:type="gramEnd"/>
+      <w:r>
+        <w:rPr>
+          <w:rFonts w:hint="eastAsia"/>
+        </w:rPr>
+        <w:t>塊就代表</w:t>
+      </w:r>
+      <w:r>
+        <w:rPr>
+          <w:rFonts w:hint="eastAsia"/>
+        </w:rPr>
+        <w:t>m</w:t>
+      </w:r>
+      <w:r>
+        <w:t>odel</w:t>
+      </w:r>
+      <w:r>
+        <w:rPr>
+          <w:rFonts w:hint="eastAsia"/>
+        </w:rPr>
+        <w:t>預測錯誤</w:t>
+      </w:r>
+      <w:r>
+        <w:rPr>
+          <w:rFonts w:hint="eastAsia"/>
+        </w:rPr>
+        <w:t>，</w:t>
+      </w:r>
+      <w:r>
+        <w:rPr>
+          <w:rFonts w:hint="eastAsia"/>
+        </w:rPr>
+        <w:t>另外像是綠點點在綠色</w:t>
+      </w:r>
+      <w:proofErr w:type="gramStart"/>
+      <w:r>
+        <w:rPr>
+          <w:rFonts w:hint="eastAsia"/>
+        </w:rPr>
+        <w:t>色</w:t>
+      </w:r>
+      <w:proofErr w:type="gramEnd"/>
+      <w:r>
+        <w:rPr>
+          <w:rFonts w:hint="eastAsia"/>
+        </w:rPr>
+        <w:t>塊代表</w:t>
+      </w:r>
+      <w:r>
+        <w:rPr>
+          <w:rFonts w:hint="eastAsia"/>
+        </w:rPr>
+        <w:t>model</w:t>
+      </w:r>
+      <w:r>
+        <w:rPr>
+          <w:rFonts w:hint="eastAsia"/>
+        </w:rPr>
+        <w:t>預測正確。</w:t>
+      </w:r>
+    </w:p>
+    <w:p>
+      <w:pPr>
+        <w:pStyle w:val="a3"/>
+        <w:numPr>
+          <w:ilvl w:val="0"/>
+          <w:numId w:val="1"/>
+        </w:numPr>
+        <w:ind w:leftChars="0"/>
+      </w:pPr>
+      <w:r>
+        <w:lastRenderedPageBreak/>
+        <w:t>t</w:t>
+      </w:r>
+      <w:r>
+        <w:rPr>
+          <w:rFonts w:hint="eastAsia"/>
+        </w:rPr>
+        <w:t>h</w:t>
+      </w:r>
+      <w:r>
+        <w:t>ree</w:t>
+      </w:r>
+      <w:r>
+        <w:t>_layer_NN.py</w:t>
+      </w:r>
+    </w:p>
+    <w:p>
+      <w:pPr>
+        <w:pStyle w:val="a3"/>
+        <w:numPr>
+          <w:ilvl w:val="1"/>
+          <w:numId w:val="1"/>
+        </w:numPr>
+        <w:ind w:leftChars="0"/>
+      </w:pPr>
+      <w:r>
+        <w:rPr>
+          <w:rFonts w:hint="eastAsia"/>
+        </w:rPr>
+        <w:t>此為</w:t>
+      </w:r>
+      <w:r>
+        <w:t>t</w:t>
+      </w:r>
+      <w:r>
+        <w:rPr>
+          <w:rFonts w:hint="eastAsia"/>
+        </w:rPr>
+        <w:t>h</w:t>
+      </w:r>
+      <w:r>
+        <w:t>ree</w:t>
+      </w:r>
+      <w:r>
+        <w:t>-layer neural network</w:t>
+      </w:r>
+      <w:r>
+        <w:rPr>
+          <w:rFonts w:hint="eastAsia"/>
+        </w:rPr>
+        <w:t>，</w:t>
+      </w:r>
+      <w:r>
+        <w:rPr>
+          <w:rFonts w:hint="eastAsia"/>
+        </w:rPr>
+        <w:t>與</w:t>
+      </w:r>
+      <w:r>
+        <w:t>t</w:t>
+      </w:r>
+      <w:r>
+        <w:rPr>
+          <w:rFonts w:hint="eastAsia"/>
+        </w:rPr>
+        <w:t>w</w:t>
+      </w:r>
+      <w:r>
+        <w:t>o</w:t>
+      </w:r>
+      <w:r>
+        <w:t>-layer neural network</w:t>
+      </w:r>
+      <w:r>
+        <w:rPr>
+          <w:rFonts w:hint="eastAsia"/>
+        </w:rPr>
+        <w:t>的設置上幾乎相同，差別在多一層</w:t>
+      </w:r>
+      <w:r>
+        <w:rPr>
+          <w:rFonts w:hint="eastAsia"/>
+        </w:rPr>
+        <w:t>h</w:t>
+      </w:r>
+      <w:r>
+        <w:t>idden layer</w:t>
+      </w:r>
+      <w:r>
+        <w:rPr>
+          <w:rFonts w:hint="eastAsia"/>
+        </w:rPr>
+        <w:t>，而該層</w:t>
+      </w:r>
+      <w:r>
+        <w:rPr>
+          <w:rFonts w:hint="eastAsia"/>
+        </w:rPr>
+        <w:t>h</w:t>
+      </w:r>
+      <w:r>
+        <w:t>idden layer</w:t>
+      </w:r>
+      <w:r>
+        <w:rPr>
+          <w:rFonts w:hint="eastAsia"/>
+        </w:rPr>
+        <w:t>的</w:t>
+      </w:r>
+      <w:r>
+        <w:rPr>
+          <w:rFonts w:hint="eastAsia"/>
+        </w:rPr>
+        <w:t>a</w:t>
+      </w:r>
+      <w:r>
+        <w:t>ctivation function</w:t>
+      </w:r>
+      <w:r>
+        <w:rPr>
+          <w:rFonts w:hint="eastAsia"/>
+        </w:rPr>
+        <w:t>是</w:t>
+      </w:r>
+      <w:r>
+        <w:rPr>
+          <w:rFonts w:hint="eastAsia"/>
+        </w:rPr>
+        <w:t>s</w:t>
+      </w:r>
+      <w:r>
+        <w:t>igmoid</w:t>
+      </w:r>
+      <w:r>
+        <w:rPr>
+          <w:rFonts w:hint="eastAsia"/>
+        </w:rPr>
+        <w:t>，</w:t>
+      </w:r>
+      <w:r>
+        <w:rPr>
+          <w:rFonts w:hint="eastAsia"/>
+        </w:rPr>
+        <w:t>第一</w:t>
+      </w:r>
+      <w:r>
+        <w:rPr>
+          <w:rFonts w:hint="eastAsia"/>
+        </w:rPr>
+        <w:t>層</w:t>
+      </w:r>
+      <w:r>
+        <w:rPr>
+          <w:rFonts w:hint="eastAsia"/>
+        </w:rPr>
+        <w:t>h</w:t>
+      </w:r>
+      <w:r>
+        <w:t>idden layer</w:t>
+      </w:r>
+      <w:r>
+        <w:rPr>
+          <w:rFonts w:hint="eastAsia"/>
+        </w:rPr>
+        <w:t>的</w:t>
+      </w:r>
+      <w:r>
+        <w:rPr>
+          <w:rFonts w:hint="eastAsia"/>
+        </w:rPr>
+        <w:t>n</w:t>
+      </w:r>
+      <w:r>
+        <w:t>euron</w:t>
+      </w:r>
+      <w:r>
+        <w:rPr>
+          <w:rFonts w:hint="eastAsia"/>
+        </w:rPr>
+        <w:t>數為</w:t>
+      </w:r>
+      <w:r>
+        <w:rPr>
+          <w:rFonts w:hint="eastAsia"/>
+        </w:rPr>
+        <w:t>70</w:t>
+      </w:r>
+      <w:r>
+        <w:rPr>
+          <w:rFonts w:hint="eastAsia"/>
+        </w:rPr>
+        <w:t>，</w:t>
+      </w:r>
+      <w:r>
+        <w:rPr>
+          <w:rFonts w:hint="eastAsia"/>
+        </w:rPr>
+        <w:t>第</w:t>
+      </w:r>
+      <w:r>
+        <w:rPr>
+          <w:rFonts w:hint="eastAsia"/>
+        </w:rPr>
+        <w:t>二</w:t>
+      </w:r>
+      <w:r>
+        <w:rPr>
+          <w:rFonts w:hint="eastAsia"/>
+        </w:rPr>
+        <w:t>層</w:t>
+      </w:r>
+      <w:r>
+        <w:rPr>
+          <w:rFonts w:hint="eastAsia"/>
+        </w:rPr>
+        <w:t>h</w:t>
+      </w:r>
+      <w:r>
+        <w:t>idden layer</w:t>
+      </w:r>
+      <w:r>
+        <w:rPr>
+          <w:rFonts w:hint="eastAsia"/>
+        </w:rPr>
+        <w:t>的</w:t>
+      </w:r>
+      <w:r>
+        <w:rPr>
+          <w:rFonts w:hint="eastAsia"/>
+        </w:rPr>
+        <w:t>n</w:t>
+      </w:r>
+      <w:r>
+        <w:t>euron</w:t>
+      </w:r>
+      <w:r>
+        <w:rPr>
+          <w:rFonts w:hint="eastAsia"/>
+        </w:rPr>
+        <w:t>數為</w:t>
+      </w:r>
+      <w:r>
+        <w:rPr>
+          <w:rFonts w:hint="eastAsia"/>
+        </w:rPr>
+        <w:t>50</w:t>
+      </w:r>
+      <w:r>
+        <w:rPr>
+          <w:rFonts w:hint="eastAsia"/>
+        </w:rPr>
+        <w:t>，</w:t>
+      </w:r>
+      <w:r>
+        <w:rPr>
+          <w:rFonts w:hint="eastAsia"/>
+        </w:rPr>
+        <w:t>並且</w:t>
+      </w:r>
+      <w:r>
+        <w:rPr>
+          <w:rFonts w:hint="eastAsia"/>
+        </w:rPr>
+        <w:t>l</w:t>
+      </w:r>
+      <w:r>
+        <w:t>earning rate</w:t>
+      </w:r>
+      <w:r>
+        <w:rPr>
+          <w:rFonts w:hint="eastAsia"/>
+        </w:rPr>
+        <w:t>設為</w:t>
+      </w:r>
+      <w:r>
+        <w:rPr>
+          <w:rFonts w:hint="eastAsia"/>
+        </w:rPr>
+        <w:t>0.00</w:t>
+      </w:r>
+      <w:r>
+        <w:rPr>
+          <w:rFonts w:hint="eastAsia"/>
+        </w:rPr>
+        <w:t>5</w:t>
+      </w:r>
+      <w:r>
+        <w:rPr>
+          <w:rFonts w:hint="eastAsia"/>
+        </w:rPr>
+        <w:t>。</w:t>
+      </w:r>
+      <w:r>
+        <w:rPr>
+          <w:rFonts w:hint="eastAsia"/>
+        </w:rPr>
+        <w:t>此</w:t>
+      </w:r>
+      <w:r>
+        <w:rPr>
+          <w:rFonts w:hint="eastAsia"/>
+        </w:rPr>
+        <w:t>m</w:t>
+      </w:r>
+      <w:r>
+        <w:t>odel</w:t>
+      </w:r>
+      <w:r>
+        <w:rPr>
+          <w:rFonts w:hint="eastAsia"/>
+        </w:rPr>
+        <w:t>在</w:t>
+      </w:r>
+      <w:r>
+        <w:rPr>
+          <w:rFonts w:hint="eastAsia"/>
+        </w:rPr>
+        <w:t>t</w:t>
+      </w:r>
+      <w:r>
+        <w:t>esting data</w:t>
+      </w:r>
+      <w:r>
+        <w:rPr>
+          <w:rFonts w:hint="eastAsia"/>
+        </w:rPr>
+        <w:t>上的</w:t>
+      </w:r>
+      <w:r>
+        <w:rPr>
+          <w:rFonts w:hint="eastAsia"/>
+        </w:rPr>
+        <w:t>a</w:t>
+      </w:r>
+      <w:r>
+        <w:t>ccuracy=</w:t>
+      </w:r>
+      <w:r>
+        <w:t xml:space="preserve"> 91</w:t>
+      </w:r>
+      <w:r>
+        <w:rPr>
+          <w:rFonts w:hint="eastAsia"/>
+        </w:rPr>
+        <w:t>.</w:t>
+      </w:r>
+      <w:r>
+        <w:t>9</w:t>
+      </w:r>
+      <w:r>
+        <w:rPr>
+          <w:rFonts w:hint="eastAsia"/>
+        </w:rPr>
+        <w:t>7</w:t>
+      </w:r>
+      <w:bookmarkStart w:id="0" w:name="_GoBack"/>
+      <w:bookmarkEnd w:id="0"/>
+      <w:r>
+        <w:rPr>
+          <w:rFonts w:hint="eastAsia"/>
+        </w:rPr>
+        <w:t>%</w:t>
+      </w:r>
+      <w:r>
+        <w:rPr>
+          <w:rFonts w:hint="eastAsia"/>
+        </w:rPr>
+        <w:t>。</w:t>
+      </w:r>
+    </w:p>
+    <w:p>
+      <w:pPr>
+        <w:pStyle w:val="a3"/>
         <w:numPr>
           <w:ilvl w:val="0"/>
           <w:numId w:val="2"/>
@@ -1959,7 +2076,6 @@
         <w:rPr>
           <w:rFonts w:hint="eastAsia"/>
         </w:rPr>
-        <w:lastRenderedPageBreak/>
         <w:t>程式執行時會產出兩張圖，第一張圖如下</w:t>
       </w:r>
     </w:p>
@@ -1973,10 +2089,10 @@
           <w:noProof/>
         </w:rPr>
         <w:drawing>
-          <wp:inline distT="0" distB="0" distL="0" distR="0" wp14:anchorId="3E8DCD78" wp14:editId="1F494A79">
-            <wp:extent cx="3372307" cy="2530245"/>
-            <wp:effectExtent l="0" t="0" r="0" b="3810"/>
-            <wp:docPr id="4" name="圖片 4"/>
+          <wp:inline distT="0" distB="0" distL="0" distR="0" wp14:anchorId="6230827F" wp14:editId="2BDB0A46">
+            <wp:extent cx="4166483" cy="3123106"/>
+            <wp:effectExtent l="0" t="0" r="5715" b="1270"/>
+            <wp:docPr id="13" name="圖片 13"/>
             <wp:cNvGraphicFramePr>
               <a:graphicFrameLocks xmlns:a="http://schemas.openxmlformats.org/drawingml/2006/main" noChangeAspect="1"/>
             </wp:cNvGraphicFramePr>
@@ -2005,7 +2121,7 @@
                   <pic:spPr bwMode="auto">
                     <a:xfrm>
                       <a:off x="0" y="0"/>
-                      <a:ext cx="3382758" cy="2538086"/>
+                      <a:ext cx="4174939" cy="3129444"/>
                     </a:xfrm>
                     <a:prstGeom prst="rect">
                       <a:avLst/>
@@ -2026,9 +2142,6 @@
       <w:pPr>
         <w:pStyle w:val="a3"/>
         <w:ind w:leftChars="0" w:left="960"/>
-        <w:rPr>
-          <w:rFonts w:hint="eastAsia"/>
-        </w:rPr>
       </w:pPr>
       <w:r>
         <w:t>Training data acc</w:t>
@@ -2077,36 +2190,6 @@
           <w:rFonts w:hint="eastAsia"/>
         </w:rPr>
         <w:t>是不常見的</w:t>
-      </w:r>
-      <w:r>
-        <w:rPr>
-          <w:rFonts w:hint="eastAsia"/>
-        </w:rPr>
-        <w:t>(2</w:t>
-      </w:r>
-      <w:r>
-        <w:t xml:space="preserve"> </w:t>
-      </w:r>
-      <w:r>
-        <w:rPr>
-          <w:rFonts w:hint="eastAsia"/>
-        </w:rPr>
-        <w:t>l</w:t>
-      </w:r>
-      <w:r>
-        <w:t>ayer model</w:t>
-      </w:r>
-      <w:r>
-        <w:rPr>
-          <w:rFonts w:hint="eastAsia"/>
-        </w:rPr>
-        <w:t>也有此狀況</w:t>
-      </w:r>
-      <w:r>
-        <w:rPr>
-          <w:rFonts w:hint="eastAsia"/>
-        </w:rPr>
-        <w:t>)</w:t>
       </w:r>
       <w:r>
         <w:rPr>
@@ -2428,11 +2511,12 @@
         <w:rPr>
           <w:noProof/>
         </w:rPr>
+        <w:lastRenderedPageBreak/>
         <w:drawing>
-          <wp:inline distT="0" distB="0" distL="0" distR="0" wp14:anchorId="417E921D" wp14:editId="2148FEB0">
-            <wp:extent cx="3423514" cy="2568666"/>
-            <wp:effectExtent l="0" t="0" r="5715" b="3175"/>
-            <wp:docPr id="5" name="圖片 5"/>
+          <wp:inline distT="0" distB="0" distL="0" distR="0" wp14:anchorId="6ADF9B01" wp14:editId="3CD056E4">
+            <wp:extent cx="3888188" cy="2914502"/>
+            <wp:effectExtent l="0" t="0" r="0" b="635"/>
+            <wp:docPr id="14" name="圖片 14"/>
             <wp:cNvGraphicFramePr>
               <a:graphicFrameLocks xmlns:a="http://schemas.openxmlformats.org/drawingml/2006/main" noChangeAspect="1"/>
             </wp:cNvGraphicFramePr>
@@ -2461,7 +2545,7 @@
                   <pic:spPr bwMode="auto">
                     <a:xfrm>
                       <a:off x="0" y="0"/>
-                      <a:ext cx="3443919" cy="2583976"/>
+                      <a:ext cx="3943420" cy="2955903"/>
                     </a:xfrm>
                     <a:prstGeom prst="rect">
                       <a:avLst/>
@@ -2706,7 +2790,6 @@
         <w:ind w:leftChars="0"/>
       </w:pPr>
       <w:r>
-        <w:lastRenderedPageBreak/>
         <w:t>D</w:t>
       </w:r>
       <w:r>
@@ -2781,7 +2864,10 @@
         <w:rPr>
           <w:rFonts w:hint="eastAsia"/>
         </w:rPr>
-        <w:t>0.01</w:t>
+        <w:t>0.0</w:t>
+      </w:r>
+      <w:r>
+        <w:t>2</w:t>
       </w:r>
       <w:r>
         <w:rPr>
@@ -2853,10 +2939,13 @@
         <w:t>變成</w:t>
       </w:r>
       <w:r>
-        <w:rPr>
-          <w:rFonts w:hint="eastAsia"/>
-        </w:rPr>
-        <w:t>63.05%</w:t>
+        <w:t>70.08</w:t>
+      </w:r>
+      <w:r>
+        <w:rPr>
+          <w:rFonts w:hint="eastAsia"/>
+        </w:rPr>
+        <w:t>%</w:t>
       </w:r>
       <w:r>
         <w:rPr>
@@ -2905,10 +2994,10 @@
           <w:noProof/>
         </w:rPr>
         <w:drawing>
-          <wp:inline distT="0" distB="0" distL="0" distR="0" wp14:anchorId="357B25E2" wp14:editId="46E09683">
-            <wp:extent cx="3110149" cy="2333548"/>
-            <wp:effectExtent l="0" t="0" r="0" b="0"/>
-            <wp:docPr id="6" name="圖片 6"/>
+          <wp:inline distT="0" distB="0" distL="0" distR="0" wp14:anchorId="6678955E" wp14:editId="6F2F0565">
+            <wp:extent cx="3903635" cy="2926080"/>
+            <wp:effectExtent l="0" t="0" r="1905" b="7620"/>
+            <wp:docPr id="15" name="圖片 15"/>
             <wp:cNvGraphicFramePr>
               <a:graphicFrameLocks xmlns:a="http://schemas.openxmlformats.org/drawingml/2006/main" noChangeAspect="1"/>
             </wp:cNvGraphicFramePr>
@@ -2937,7 +3026,7 @@
                   <pic:spPr bwMode="auto">
                     <a:xfrm>
                       <a:off x="0" y="0"/>
-                      <a:ext cx="3127013" cy="2346201"/>
+                      <a:ext cx="3918725" cy="2937391"/>
                     </a:xfrm>
                     <a:prstGeom prst="rect">
                       <a:avLst/>
@@ -2958,11 +3047,9 @@
       <w:pPr>
         <w:pStyle w:val="a3"/>
         <w:ind w:leftChars="0" w:left="240" w:hangingChars="100" w:hanging="240"/>
-        <w:rPr>
-          <w:rFonts w:hint="eastAsia"/>
-        </w:rPr>
-      </w:pPr>
-      <w:r>
+      </w:pPr>
+      <w:r>
+        <w:lastRenderedPageBreak/>
         <w:tab/>
       </w:r>
       <w:r>
@@ -2973,10 +3060,10 @@
           <w:noProof/>
         </w:rPr>
         <w:drawing>
-          <wp:inline distT="0" distB="0" distL="0" distR="0" wp14:anchorId="04C9952F" wp14:editId="446CEE16">
-            <wp:extent cx="2817660" cy="2114093"/>
-            <wp:effectExtent l="0" t="0" r="1905" b="635"/>
-            <wp:docPr id="7" name="圖片 7"/>
+          <wp:inline distT="0" distB="0" distL="0" distR="0" wp14:anchorId="0EBC1E37" wp14:editId="520EAE54">
+            <wp:extent cx="3784821" cy="2837022"/>
+            <wp:effectExtent l="0" t="0" r="6350" b="1905"/>
+            <wp:docPr id="16" name="圖片 16"/>
             <wp:cNvGraphicFramePr>
               <a:graphicFrameLocks xmlns:a="http://schemas.openxmlformats.org/drawingml/2006/main" noChangeAspect="1"/>
             </wp:cNvGraphicFramePr>
@@ -3005,7 +3092,7 @@
                   <pic:spPr bwMode="auto">
                     <a:xfrm>
                       <a:off x="0" y="0"/>
-                      <a:ext cx="2841556" cy="2132023"/>
+                      <a:ext cx="3797642" cy="2846633"/>
                     </a:xfrm>
                     <a:prstGeom prst="rect">
                       <a:avLst/>
@@ -3021,16 +3108,10 @@
           </wp:inline>
         </w:drawing>
       </w:r>
-      <w:r>
-        <w:tab/>
-      </w:r>
     </w:p>
     <w:p>
       <w:pPr>
         <w:ind w:left="480"/>
-        <w:rPr>
-          <w:rFonts w:hint="eastAsia"/>
-        </w:rPr>
       </w:pPr>
       <w:r>
         <w:rPr>
@@ -3221,37 +3302,19 @@
         <w:rPr>
           <w:rFonts w:hint="eastAsia"/>
         </w:rPr>
-        <w:t>數量</w:t>
-      </w:r>
-      <w:r>
-        <w:rPr>
-          <w:rFonts w:hint="eastAsia"/>
-        </w:rPr>
-        <w:t>都</w:t>
-      </w:r>
-      <w:r>
-        <w:rPr>
-          <w:rFonts w:hint="eastAsia"/>
-        </w:rPr>
-        <w:t>從原本</w:t>
-      </w:r>
-      <w:r>
-        <w:rPr>
-          <w:rFonts w:hint="eastAsia"/>
-        </w:rPr>
-        <w:t>35</w:t>
-      </w:r>
-      <w:r>
-        <w:rPr>
-          <w:rFonts w:hint="eastAsia"/>
-        </w:rPr>
-        <w:t>調到</w:t>
-      </w:r>
-      <w:r>
-        <w:rPr>
-          <w:rFonts w:hint="eastAsia"/>
-        </w:rPr>
-        <w:t>50</w:t>
+        <w:t>數</w:t>
+      </w:r>
+      <w:r>
+        <w:rPr>
+          <w:rFonts w:hint="eastAsia"/>
+        </w:rPr>
+        <w:t>都調大至</w:t>
+      </w:r>
+      <w:r>
+        <w:rPr>
+          <w:rFonts w:hint="eastAsia"/>
+        </w:rPr>
+        <w:t>100</w:t>
       </w:r>
       <w:r>
         <w:rPr>
@@ -3277,8 +3340,6 @@
         </w:rPr>
         <w:t>更多</w:t>
       </w:r>
-      <w:bookmarkStart w:id="0" w:name="_GoBack"/>
-      <w:bookmarkEnd w:id="0"/>
       <w:r>
         <w:rPr>
           <w:rFonts w:hint="eastAsia"/>
@@ -3364,7 +3425,7 @@
         <w:rPr>
           <w:rFonts w:hint="eastAsia"/>
         </w:rPr>
-        <w:t>57.63</w:t>
+        <w:t>83.33</w:t>
       </w:r>
       <w:r>
         <w:rPr>
@@ -3395,17 +3456,19 @@
       <w:pPr>
         <w:pStyle w:val="a3"/>
         <w:ind w:leftChars="0"/>
+        <w:rPr>
+          <w:rFonts w:hint="eastAsia"/>
+        </w:rPr>
       </w:pPr>
       <w:r>
         <w:rPr>
           <w:noProof/>
         </w:rPr>
-        <w:lastRenderedPageBreak/>
         <w:drawing>
-          <wp:inline distT="0" distB="0" distL="0" distR="0" wp14:anchorId="66EF184C" wp14:editId="04D06E4C">
-            <wp:extent cx="3386937" cy="2541223"/>
-            <wp:effectExtent l="0" t="0" r="4445" b="0"/>
-            <wp:docPr id="8" name="圖片 8"/>
+          <wp:inline distT="0" distB="0" distL="0" distR="0" wp14:anchorId="21E7166C" wp14:editId="5D3AD456">
+            <wp:extent cx="4102873" cy="3075426"/>
+            <wp:effectExtent l="0" t="0" r="0" b="0"/>
+            <wp:docPr id="17" name="圖片 17"/>
             <wp:cNvGraphicFramePr>
               <a:graphicFrameLocks xmlns:a="http://schemas.openxmlformats.org/drawingml/2006/main" noChangeAspect="1"/>
             </wp:cNvGraphicFramePr>
@@ -3434,7 +3497,7 @@
                   <pic:spPr bwMode="auto">
                     <a:xfrm>
                       <a:off x="0" y="0"/>
-                      <a:ext cx="3403130" cy="2553373"/>
+                      <a:ext cx="4114256" cy="3083958"/>
                     </a:xfrm>
                     <a:prstGeom prst="rect">
                       <a:avLst/>
@@ -3460,11 +3523,12 @@
         <w:rPr>
           <w:noProof/>
         </w:rPr>
+        <w:lastRenderedPageBreak/>
         <w:drawing>
-          <wp:inline distT="0" distB="0" distL="0" distR="0" wp14:anchorId="28C305E8" wp14:editId="3A87BF88">
-            <wp:extent cx="3321100" cy="2491825"/>
-            <wp:effectExtent l="0" t="0" r="0" b="3810"/>
-            <wp:docPr id="9" name="圖片 9"/>
+          <wp:inline distT="0" distB="0" distL="0" distR="0" wp14:anchorId="2D4AE9B8" wp14:editId="40E1D1A8">
+            <wp:extent cx="3415680" cy="2560320"/>
+            <wp:effectExtent l="0" t="0" r="0" b="0"/>
+            <wp:docPr id="18" name="圖片 18"/>
             <wp:cNvGraphicFramePr>
               <a:graphicFrameLocks xmlns:a="http://schemas.openxmlformats.org/drawingml/2006/main" noChangeAspect="1"/>
             </wp:cNvGraphicFramePr>
@@ -3493,7 +3557,7 @@
                   <pic:spPr bwMode="auto">
                     <a:xfrm>
                       <a:off x="0" y="0"/>
-                      <a:ext cx="3358770" cy="2520089"/>
+                      <a:ext cx="3426749" cy="2568617"/>
                     </a:xfrm>
                     <a:prstGeom prst="rect">
                       <a:avLst/>
@@ -3514,9 +3578,6 @@
       <w:pPr>
         <w:pStyle w:val="a3"/>
         <w:ind w:leftChars="0"/>
-        <w:rPr>
-          <w:rFonts w:hint="eastAsia"/>
-        </w:rPr>
       </w:pPr>
       <w:r>
         <w:t>Model size</w:t>

</xml_diff>